<commit_message>
Update Three_observable_trends word document
</commit_message>
<xml_diff>
--- a/HeroesOfPymoli/Three_observable_trends_from_the HeroesOfPymoli_data.docx
+++ b/HeroesOfPymoli/Three_observable_trends_from_the HeroesOfPymoli_data.docx
@@ -14,39 +14,7 @@
           <w:sz w:val="36"/>
           <w:szCs w:val="36"/>
         </w:rPr>
-        <w:t xml:space="preserve">Three observable trends taken from the Heroes </w:t>
-      </w:r>
-      <w:proofErr w:type="gramStart"/>
-      <w:r>
-        <w:rPr>
-          <w:sz w:val="36"/>
-          <w:szCs w:val="36"/>
-        </w:rPr>
-        <w:t>Of</w:t>
-      </w:r>
-      <w:proofErr w:type="gramEnd"/>
-      <w:r>
-        <w:rPr>
-          <w:sz w:val="36"/>
-          <w:szCs w:val="36"/>
-        </w:rPr>
-        <w:t xml:space="preserve"> </w:t>
-      </w:r>
-      <w:proofErr w:type="spellStart"/>
-      <w:r>
-        <w:rPr>
-          <w:sz w:val="36"/>
-          <w:szCs w:val="36"/>
-        </w:rPr>
-        <w:t>Pymoli</w:t>
-      </w:r>
-      <w:proofErr w:type="spellEnd"/>
-      <w:r>
-        <w:rPr>
-          <w:sz w:val="36"/>
-          <w:szCs w:val="36"/>
-        </w:rPr>
-        <w:t xml:space="preserve"> Data</w:t>
+        <w:t>Three observable trends taken from the Heroes Of Pymoli Data</w:t>
       </w:r>
     </w:p>
     <w:p>
@@ -56,7 +24,13 @@
     </w:p>
     <w:p>
       <w:r>
-        <w:t>Although female players purchase a lot less items, their average total purchase per person is just under 10% greater.</w:t>
+        <w:t>Although female players purchase a lot less items, their average total purchase per person is just under 10% greater</w:t>
+      </w:r>
+      <w:r>
+        <w:t xml:space="preserve"> than male players</w:t>
+      </w:r>
+      <w:r>
+        <w:t>.</w:t>
       </w:r>
     </w:p>
     <w:p>
@@ -214,6 +188,7 @@
     <w:lsdException w:name="HTML Sample" w:semiHidden="1" w:unhideWhenUsed="1"/>
     <w:lsdException w:name="HTML Typewriter" w:semiHidden="1" w:unhideWhenUsed="1"/>
     <w:lsdException w:name="HTML Variable" w:semiHidden="1" w:unhideWhenUsed="1"/>
+    <w:lsdException w:name="Normal Table" w:semiHidden="1" w:unhideWhenUsed="1"/>
     <w:lsdException w:name="annotation subject" w:semiHidden="1" w:unhideWhenUsed="1"/>
     <w:lsdException w:name="No List" w:semiHidden="1" w:unhideWhenUsed="1"/>
     <w:lsdException w:name="Outline List 1" w:semiHidden="1" w:unhideWhenUsed="1"/>
@@ -260,8 +235,10 @@
     <w:lsdException w:name="Table Subtle 2" w:semiHidden="1" w:unhideWhenUsed="1"/>
     <w:lsdException w:name="Table Web 1" w:semiHidden="1" w:unhideWhenUsed="1"/>
     <w:lsdException w:name="Table Web 2" w:semiHidden="1" w:unhideWhenUsed="1"/>
+    <w:lsdException w:name="Table Web 3" w:semiHidden="1" w:unhideWhenUsed="1"/>
     <w:lsdException w:name="Balloon Text" w:semiHidden="1" w:unhideWhenUsed="1"/>
     <w:lsdException w:name="Table Grid" w:uiPriority="59"/>
+    <w:lsdException w:name="Table Theme" w:semiHidden="1" w:unhideWhenUsed="1"/>
     <w:lsdException w:name="Placeholder Text" w:semiHidden="1"/>
     <w:lsdException w:name="No Spacing" w:uiPriority="1" w:qFormat="1"/>
     <w:lsdException w:name="Light Shading" w:uiPriority="60"/>

</xml_diff>